<commit_message>
added video and navbar
</commit_message>
<xml_diff>
--- a/images/Porfolio About me.docx
+++ b/images/Porfolio About me.docx
@@ -4,6 +4,438 @@
   <w:body>
     <w:p>
       <w:pPr>
+        <w:jc w:val="center"/>
+        <w:rPr>
+          <w:sz w:val="32"/>
+          <w:szCs w:val="32"/>
+        </w:rPr>
+      </w:pPr>
+      <w:r>
+        <w:rPr>
+          <w:sz w:val="32"/>
+          <w:szCs w:val="32"/>
+        </w:rPr>
+        <w:t>Website Creation</w:t>
+      </w:r>
+    </w:p>
+    <w:p>
+      <w:pPr>
+        <w:rPr>
+          <w:sz w:val="32"/>
+          <w:szCs w:val="32"/>
+        </w:rPr>
+      </w:pPr>
+    </w:p>
+    <w:p>
+      <w:pPr>
+        <w:rPr>
+          <w:sz w:val="32"/>
+          <w:szCs w:val="32"/>
+        </w:rPr>
+      </w:pPr>
+      <w:r>
+        <w:rPr>
+          <w:sz w:val="32"/>
+          <w:szCs w:val="32"/>
+        </w:rPr>
+        <w:t>A total of 5 sections</w:t>
+      </w:r>
+    </w:p>
+    <w:p>
+      <w:pPr>
+        <w:rPr>
+          <w:sz w:val="32"/>
+          <w:szCs w:val="32"/>
+        </w:rPr>
+      </w:pPr>
+    </w:p>
+    <w:p>
+      <w:pPr>
+        <w:rPr>
+          <w:sz w:val="32"/>
+          <w:szCs w:val="32"/>
+        </w:rPr>
+      </w:pPr>
+      <w:r>
+        <w:rPr>
+          <w:sz w:val="32"/>
+          <w:szCs w:val="32"/>
+        </w:rPr>
+        <w:t xml:space="preserve">Section 1- Landing page with </w:t>
+      </w:r>
+      <w:proofErr w:type="spellStart"/>
+      <w:r>
+        <w:rPr>
+          <w:sz w:val="32"/>
+          <w:szCs w:val="32"/>
+        </w:rPr>
+        <w:t>NavBar</w:t>
+      </w:r>
+      <w:proofErr w:type="spellEnd"/>
+      <w:r>
+        <w:rPr>
+          <w:sz w:val="32"/>
+          <w:szCs w:val="32"/>
+        </w:rPr>
+        <w:t xml:space="preserve">, Call to action button, Job Title, </w:t>
+      </w:r>
+      <w:r>
+        <w:rPr>
+          <w:sz w:val="32"/>
+          <w:szCs w:val="32"/>
+        </w:rPr>
+        <w:t>logo</w:t>
+      </w:r>
+      <w:r>
+        <w:rPr>
+          <w:sz w:val="32"/>
+          <w:szCs w:val="32"/>
+        </w:rPr>
+        <w:t xml:space="preserve">. </w:t>
+      </w:r>
+    </w:p>
+    <w:p>
+      <w:pPr>
+        <w:rPr>
+          <w:sz w:val="32"/>
+          <w:szCs w:val="32"/>
+        </w:rPr>
+      </w:pPr>
+      <w:r>
+        <w:rPr>
+          <w:sz w:val="32"/>
+          <w:szCs w:val="32"/>
+        </w:rPr>
+        <w:t>Section 2-</w:t>
+      </w:r>
+      <w:r>
+        <w:rPr>
+          <w:sz w:val="32"/>
+          <w:szCs w:val="32"/>
+        </w:rPr>
+        <w:t xml:space="preserve"> What I am able to do section</w:t>
+      </w:r>
+    </w:p>
+    <w:p>
+      <w:pPr>
+        <w:rPr>
+          <w:sz w:val="32"/>
+          <w:szCs w:val="32"/>
+        </w:rPr>
+      </w:pPr>
+      <w:r>
+        <w:rPr>
+          <w:sz w:val="32"/>
+          <w:szCs w:val="32"/>
+        </w:rPr>
+        <w:t>Section 3-</w:t>
+      </w:r>
+      <w:r>
+        <w:rPr>
+          <w:sz w:val="32"/>
+          <w:szCs w:val="32"/>
+        </w:rPr>
+        <w:t xml:space="preserve"> Projects section with interactive pictures</w:t>
+      </w:r>
+    </w:p>
+    <w:p>
+      <w:pPr>
+        <w:rPr>
+          <w:sz w:val="32"/>
+          <w:szCs w:val="32"/>
+        </w:rPr>
+      </w:pPr>
+      <w:r>
+        <w:rPr>
+          <w:sz w:val="32"/>
+          <w:szCs w:val="32"/>
+        </w:rPr>
+        <w:tab/>
+      </w:r>
+      <w:r>
+        <w:rPr>
+          <w:sz w:val="32"/>
+          <w:szCs w:val="32"/>
+        </w:rPr>
+        <w:tab/>
+        <w:t>Opens to a new page with:</w:t>
+      </w:r>
+    </w:p>
+    <w:p>
+      <w:pPr>
+        <w:numPr>
+          <w:ilvl w:val="0"/>
+          <w:numId w:val="1"/>
+        </w:numPr>
+        <w:shd w:val="clear" w:color="auto" w:fill="FFFFFF"/>
+        <w:spacing w:before="100" w:beforeAutospacing="1" w:after="100" w:afterAutospacing="1"/>
+        <w:ind w:left="1095"/>
+        <w:rPr>
+          <w:rFonts w:ascii="Helvetica Neue" w:eastAsia="Times New Roman" w:hAnsi="Helvetica Neue" w:cs="Times New Roman"/>
+          <w:color w:val="2D3B45"/>
+          <w:sz w:val="28"/>
+          <w:szCs w:val="28"/>
+        </w:rPr>
+      </w:pPr>
+      <w:r>
+        <w:rPr>
+          <w:rFonts w:ascii="Helvetica Neue" w:eastAsia="Times New Roman" w:hAnsi="Helvetica Neue" w:cs="Times New Roman"/>
+          <w:color w:val="2D3B45"/>
+          <w:sz w:val="28"/>
+          <w:szCs w:val="28"/>
+        </w:rPr>
+        <w:t>Static Layout Application</w:t>
+      </w:r>
+    </w:p>
+    <w:p>
+      <w:pPr>
+        <w:numPr>
+          <w:ilvl w:val="0"/>
+          <w:numId w:val="1"/>
+        </w:numPr>
+        <w:shd w:val="clear" w:color="auto" w:fill="FFFFFF"/>
+        <w:spacing w:before="100" w:beforeAutospacing="1" w:after="100" w:afterAutospacing="1"/>
+        <w:ind w:left="1095"/>
+        <w:rPr>
+          <w:rFonts w:ascii="Helvetica Neue" w:eastAsia="Times New Roman" w:hAnsi="Helvetica Neue" w:cs="Times New Roman"/>
+          <w:color w:val="2D3B45"/>
+          <w:sz w:val="28"/>
+          <w:szCs w:val="28"/>
+        </w:rPr>
+      </w:pPr>
+      <w:r>
+        <w:rPr>
+          <w:rFonts w:ascii="Helvetica Neue" w:eastAsia="Times New Roman" w:hAnsi="Helvetica Neue" w:cs="Times New Roman"/>
+          <w:color w:val="2D3B45"/>
+          <w:sz w:val="28"/>
+          <w:szCs w:val="28"/>
+        </w:rPr>
+        <w:t>Creature Assignment</w:t>
+      </w:r>
+    </w:p>
+    <w:p>
+      <w:pPr>
+        <w:numPr>
+          <w:ilvl w:val="0"/>
+          <w:numId w:val="1"/>
+        </w:numPr>
+        <w:shd w:val="clear" w:color="auto" w:fill="FFFFFF"/>
+        <w:spacing w:before="100" w:beforeAutospacing="1" w:after="100" w:afterAutospacing="1"/>
+        <w:ind w:left="1095"/>
+        <w:rPr>
+          <w:rFonts w:ascii="Helvetica Neue" w:eastAsia="Times New Roman" w:hAnsi="Helvetica Neue" w:cs="Times New Roman"/>
+          <w:color w:val="2D3B45"/>
+          <w:sz w:val="28"/>
+          <w:szCs w:val="28"/>
+        </w:rPr>
+      </w:pPr>
+      <w:r>
+        <w:rPr>
+          <w:rFonts w:ascii="Helvetica Neue" w:eastAsia="Times New Roman" w:hAnsi="Helvetica Neue" w:cs="Times New Roman"/>
+          <w:color w:val="2D3B45"/>
+          <w:sz w:val="28"/>
+          <w:szCs w:val="28"/>
+        </w:rPr>
+        <w:t>API Project #1</w:t>
+      </w:r>
+    </w:p>
+    <w:p>
+      <w:pPr>
+        <w:numPr>
+          <w:ilvl w:val="0"/>
+          <w:numId w:val="1"/>
+        </w:numPr>
+        <w:shd w:val="clear" w:color="auto" w:fill="FFFFFF"/>
+        <w:spacing w:before="100" w:beforeAutospacing="1" w:after="100" w:afterAutospacing="1"/>
+        <w:ind w:left="1095"/>
+        <w:rPr>
+          <w:rFonts w:ascii="Helvetica Neue" w:eastAsia="Times New Roman" w:hAnsi="Helvetica Neue" w:cs="Times New Roman"/>
+          <w:color w:val="2D3B45"/>
+          <w:sz w:val="28"/>
+          <w:szCs w:val="28"/>
+        </w:rPr>
+      </w:pPr>
+      <w:r>
+        <w:rPr>
+          <w:rFonts w:ascii="Helvetica Neue" w:eastAsia="Times New Roman" w:hAnsi="Helvetica Neue" w:cs="Times New Roman"/>
+          <w:color w:val="2D3B45"/>
+          <w:sz w:val="28"/>
+          <w:szCs w:val="28"/>
+        </w:rPr>
+        <w:t>API Project #2</w:t>
+      </w:r>
+    </w:p>
+    <w:p>
+      <w:pPr>
+        <w:numPr>
+          <w:ilvl w:val="0"/>
+          <w:numId w:val="1"/>
+        </w:numPr>
+        <w:shd w:val="clear" w:color="auto" w:fill="FFFFFF"/>
+        <w:spacing w:before="100" w:beforeAutospacing="1" w:after="100" w:afterAutospacing="1"/>
+        <w:ind w:left="1095"/>
+        <w:rPr>
+          <w:rFonts w:ascii="Helvetica Neue" w:eastAsia="Times New Roman" w:hAnsi="Helvetica Neue" w:cs="Times New Roman"/>
+          <w:color w:val="2D3B45"/>
+          <w:sz w:val="28"/>
+          <w:szCs w:val="28"/>
+        </w:rPr>
+      </w:pPr>
+      <w:r>
+        <w:rPr>
+          <w:rFonts w:ascii="Helvetica Neue" w:eastAsia="Times New Roman" w:hAnsi="Helvetica Neue" w:cs="Times New Roman"/>
+          <w:color w:val="2D3B45"/>
+          <w:sz w:val="28"/>
+          <w:szCs w:val="28"/>
+        </w:rPr>
+        <w:t>Blue Badge TBA</w:t>
+      </w:r>
+    </w:p>
+    <w:p>
+      <w:pPr>
+        <w:numPr>
+          <w:ilvl w:val="0"/>
+          <w:numId w:val="1"/>
+        </w:numPr>
+        <w:shd w:val="clear" w:color="auto" w:fill="FFFFFF"/>
+        <w:spacing w:before="100" w:beforeAutospacing="1" w:after="100" w:afterAutospacing="1"/>
+        <w:ind w:left="1095"/>
+        <w:rPr>
+          <w:rFonts w:ascii="Helvetica Neue" w:eastAsia="Times New Roman" w:hAnsi="Helvetica Neue" w:cs="Times New Roman"/>
+          <w:color w:val="2D3B45"/>
+          <w:sz w:val="28"/>
+          <w:szCs w:val="28"/>
+        </w:rPr>
+      </w:pPr>
+      <w:r>
+        <w:rPr>
+          <w:rFonts w:ascii="Helvetica Neue" w:eastAsia="Times New Roman" w:hAnsi="Helvetica Neue" w:cs="Times New Roman"/>
+          <w:color w:val="2D3B45"/>
+          <w:sz w:val="28"/>
+          <w:szCs w:val="28"/>
+        </w:rPr>
+        <w:t>Red Badge TBA</w:t>
+      </w:r>
+    </w:p>
+    <w:p>
+      <w:pPr>
+        <w:rPr>
+          <w:sz w:val="32"/>
+          <w:szCs w:val="32"/>
+        </w:rPr>
+      </w:pPr>
+    </w:p>
+    <w:p>
+      <w:pPr>
+        <w:rPr>
+          <w:sz w:val="32"/>
+          <w:szCs w:val="32"/>
+        </w:rPr>
+      </w:pPr>
+      <w:r>
+        <w:rPr>
+          <w:sz w:val="32"/>
+          <w:szCs w:val="32"/>
+        </w:rPr>
+        <w:t>Section 4-</w:t>
+      </w:r>
+      <w:r>
+        <w:rPr>
+          <w:sz w:val="32"/>
+          <w:szCs w:val="32"/>
+        </w:rPr>
+        <w:t xml:space="preserve"> Blog. Include some Photos</w:t>
+      </w:r>
+      <w:r>
+        <w:rPr>
+          <w:sz w:val="32"/>
+          <w:szCs w:val="32"/>
+        </w:rPr>
+        <w:t xml:space="preserve"> interactive that takes you to new page</w:t>
+      </w:r>
+    </w:p>
+    <w:p>
+      <w:pPr>
+        <w:rPr>
+          <w:sz w:val="32"/>
+          <w:szCs w:val="32"/>
+        </w:rPr>
+      </w:pPr>
+      <w:r>
+        <w:rPr>
+          <w:sz w:val="32"/>
+          <w:szCs w:val="32"/>
+        </w:rPr>
+        <w:t xml:space="preserve">Section 5- A call to action without the button. Another </w:t>
+      </w:r>
+      <w:proofErr w:type="spellStart"/>
+      <w:r>
+        <w:rPr>
+          <w:sz w:val="32"/>
+          <w:szCs w:val="32"/>
+        </w:rPr>
+        <w:t>NavBar</w:t>
+      </w:r>
+      <w:proofErr w:type="spellEnd"/>
+      <w:r>
+        <w:rPr>
+          <w:sz w:val="32"/>
+          <w:szCs w:val="32"/>
+        </w:rPr>
+        <w:t xml:space="preserve">. Social Media links/ </w:t>
+      </w:r>
+      <w:proofErr w:type="spellStart"/>
+      <w:r>
+        <w:rPr>
+          <w:sz w:val="32"/>
+          <w:szCs w:val="32"/>
+        </w:rPr>
+        <w:t>TradeMark</w:t>
+      </w:r>
+      <w:proofErr w:type="spellEnd"/>
+    </w:p>
+    <w:p>
+      <w:pPr>
+        <w:rPr>
+          <w:sz w:val="32"/>
+          <w:szCs w:val="32"/>
+        </w:rPr>
+      </w:pPr>
+    </w:p>
+    <w:p>
+      <w:pPr>
+        <w:rPr>
+          <w:sz w:val="32"/>
+          <w:szCs w:val="32"/>
+        </w:rPr>
+      </w:pPr>
+    </w:p>
+    <w:p>
+      <w:pPr>
+        <w:rPr>
+          <w:sz w:val="32"/>
+          <w:szCs w:val="32"/>
+        </w:rPr>
+      </w:pPr>
+    </w:p>
+    <w:p>
+      <w:pPr>
+        <w:rPr>
+          <w:sz w:val="32"/>
+          <w:szCs w:val="32"/>
+        </w:rPr>
+      </w:pPr>
+    </w:p>
+    <w:p>
+      <w:pPr>
+        <w:rPr>
+          <w:sz w:val="32"/>
+          <w:szCs w:val="32"/>
+        </w:rPr>
+      </w:pPr>
+    </w:p>
+    <w:p>
+      <w:pPr>
         <w:rPr>
           <w:sz w:val="32"/>
           <w:szCs w:val="32"/>
@@ -132,24 +564,244 @@
           <w:sz w:val="32"/>
           <w:szCs w:val="32"/>
         </w:rPr>
-        <w:t>These have taught me resilience, resolve, personal growth, teamwork, communication, self-motivation</w:t>
-      </w:r>
-      <w:r>
-        <w:rPr>
-          <w:sz w:val="32"/>
-          <w:szCs w:val="32"/>
-        </w:rPr>
-        <w:t>,  attention to detail and problem solving.</w:t>
-      </w:r>
+        <w:t>These have taught me resilience, resolve, personal growth, teamwork, communication, self-</w:t>
+      </w:r>
+      <w:proofErr w:type="gramStart"/>
+      <w:r>
+        <w:rPr>
+          <w:sz w:val="32"/>
+          <w:szCs w:val="32"/>
+        </w:rPr>
+        <w:t>motivation</w:t>
+      </w:r>
+      <w:r>
+        <w:rPr>
+          <w:sz w:val="32"/>
+          <w:szCs w:val="32"/>
+        </w:rPr>
+        <w:t>,  attention</w:t>
+      </w:r>
+      <w:proofErr w:type="gramEnd"/>
+      <w:r>
+        <w:rPr>
+          <w:sz w:val="32"/>
+          <w:szCs w:val="32"/>
+        </w:rPr>
+        <w:t xml:space="preserve"> to detail and problem solving.</w:t>
+      </w:r>
+    </w:p>
+    <w:p>
+      <w:pPr>
+        <w:rPr>
+          <w:sz w:val="32"/>
+          <w:szCs w:val="32"/>
+        </w:rPr>
+      </w:pPr>
+      <w:r>
+        <w:rPr>
+          <w:sz w:val="32"/>
+          <w:szCs w:val="32"/>
+        </w:rPr>
+        <w:t>-Include pics of myself coding. My work area</w:t>
+      </w:r>
+    </w:p>
+    <w:p>
+      <w:pPr>
+        <w:rPr>
+          <w:sz w:val="32"/>
+          <w:szCs w:val="32"/>
+        </w:rPr>
+      </w:pPr>
+    </w:p>
+    <w:p>
+      <w:pPr>
+        <w:rPr>
+          <w:sz w:val="32"/>
+          <w:szCs w:val="32"/>
+        </w:rPr>
+      </w:pPr>
+    </w:p>
+    <w:p>
+      <w:pPr>
+        <w:rPr>
+          <w:sz w:val="32"/>
+          <w:szCs w:val="32"/>
+        </w:rPr>
+      </w:pPr>
+    </w:p>
+    <w:p>
+      <w:pPr>
+        <w:rPr>
+          <w:sz w:val="32"/>
+          <w:szCs w:val="32"/>
+        </w:rPr>
+      </w:pPr>
     </w:p>
     <w:sectPr>
       <w:pgSz w:w="12240" w:h="15840"/>
-      <w:pgMar w:top="1440" w:right="1440" w:bottom="1440" w:left="1440" w:header="720" w:footer="720" w:gutter="0"/>
+      <w:pgMar w:top="720" w:right="720" w:bottom="720" w:left="720" w:header="720" w:footer="720" w:gutter="0"/>
       <w:cols w:space="720"/>
       <w:docGrid w:linePitch="360"/>
     </w:sectPr>
   </w:body>
 </w:document>
+</file>
+
+<file path=word/numbering.xml><?xml version="1.0" encoding="utf-8"?>
+<w:numbering xmlns:wpc="http://schemas.microsoft.com/office/word/2010/wordprocessingCanvas" xmlns:cx="http://schemas.microsoft.com/office/drawing/2014/chartex" xmlns:cx1="http://schemas.microsoft.com/office/drawing/2015/9/8/chartex" xmlns:cx2="http://schemas.microsoft.com/office/drawing/2015/10/21/chartex" xmlns:cx3="http://schemas.microsoft.com/office/drawing/2016/5/9/chartex" xmlns:cx4="http://schemas.microsoft.com/office/drawing/2016/5/10/chartex" xmlns:cx5="http://schemas.microsoft.com/office/drawing/2016/5/11/chartex" xmlns:cx6="http://schemas.microsoft.com/office/drawing/2016/5/12/chartex" xmlns:cx7="http://schemas.microsoft.com/office/drawing/2016/5/13/chartex" xmlns:cx8="http://schemas.microsoft.com/office/drawing/2016/5/14/chartex" xmlns:mc="http://schemas.openxmlformats.org/markup-compatibility/2006" xmlns:aink="http://schemas.microsoft.com/office/drawing/2016/ink" xmlns:am3d="http://schemas.microsoft.com/office/drawing/2017/model3d" xmlns:o="urn:schemas-microsoft-com:office:office" xmlns:r="http://schemas.openxmlformats.org/officeDocument/2006/relationships" xmlns:m="http://schemas.openxmlformats.org/officeDocument/2006/math" xmlns:v="urn:schemas-microsoft-com:vml" xmlns:wp14="http://schemas.microsoft.com/office/word/2010/wordprocessingDrawing" xmlns:wp="http://schemas.openxmlformats.org/drawingml/2006/wordprocessingDrawing" xmlns:w10="urn:schemas-microsoft-com:office:word" xmlns:w="http://schemas.openxmlformats.org/wordprocessingml/2006/main" xmlns:w14="http://schemas.microsoft.com/office/word/2010/wordml" xmlns:w15="http://schemas.microsoft.com/office/word/2012/wordml" xmlns:w16cex="http://schemas.microsoft.com/office/word/2018/wordml/cex" xmlns:w16cid="http://schemas.microsoft.com/office/word/2016/wordml/cid" xmlns:w16="http://schemas.microsoft.com/office/word/2018/wordml" xmlns:w16se="http://schemas.microsoft.com/office/word/2015/wordml/symex" xmlns:wpg="http://schemas.microsoft.com/office/word/2010/wordprocessingGroup" xmlns:wpi="http://schemas.microsoft.com/office/word/2010/wordprocessingInk" xmlns:wne="http://schemas.microsoft.com/office/word/2006/wordml" xmlns:wps="http://schemas.microsoft.com/office/word/2010/wordprocessingShape" mc:Ignorable="w14 w15 w16se w16cid w16 w16cex wp14">
+  <w:abstractNum w:abstractNumId="0" w15:restartNumberingAfterBreak="0">
+    <w:nsid w:val="5FDF309A"/>
+    <w:multiLevelType w:val="multilevel"/>
+    <w:tmpl w:val="5E30CFD0"/>
+    <w:lvl w:ilvl="0">
+      <w:start w:val="1"/>
+      <w:numFmt w:val="bullet"/>
+      <w:lvlText w:val=""/>
+      <w:lvlJc w:val="left"/>
+      <w:pPr>
+        <w:tabs>
+          <w:tab w:val="num" w:pos="720"/>
+        </w:tabs>
+        <w:ind w:left="720" w:hanging="360"/>
+      </w:pPr>
+      <w:rPr>
+        <w:rFonts w:ascii="Symbol" w:hAnsi="Symbol" w:hint="default"/>
+        <w:sz w:val="20"/>
+      </w:rPr>
+    </w:lvl>
+    <w:lvl w:ilvl="1" w:tentative="1">
+      <w:start w:val="1"/>
+      <w:numFmt w:val="bullet"/>
+      <w:lvlText w:val="o"/>
+      <w:lvlJc w:val="left"/>
+      <w:pPr>
+        <w:tabs>
+          <w:tab w:val="num" w:pos="1440"/>
+        </w:tabs>
+        <w:ind w:left="1440" w:hanging="360"/>
+      </w:pPr>
+      <w:rPr>
+        <w:rFonts w:ascii="Courier New" w:hAnsi="Courier New" w:hint="default"/>
+        <w:sz w:val="20"/>
+      </w:rPr>
+    </w:lvl>
+    <w:lvl w:ilvl="2" w:tentative="1">
+      <w:start w:val="1"/>
+      <w:numFmt w:val="bullet"/>
+      <w:lvlText w:val=""/>
+      <w:lvlJc w:val="left"/>
+      <w:pPr>
+        <w:tabs>
+          <w:tab w:val="num" w:pos="2160"/>
+        </w:tabs>
+        <w:ind w:left="2160" w:hanging="360"/>
+      </w:pPr>
+      <w:rPr>
+        <w:rFonts w:ascii="Wingdings" w:hAnsi="Wingdings" w:hint="default"/>
+        <w:sz w:val="20"/>
+      </w:rPr>
+    </w:lvl>
+    <w:lvl w:ilvl="3" w:tentative="1">
+      <w:start w:val="1"/>
+      <w:numFmt w:val="bullet"/>
+      <w:lvlText w:val=""/>
+      <w:lvlJc w:val="left"/>
+      <w:pPr>
+        <w:tabs>
+          <w:tab w:val="num" w:pos="2880"/>
+        </w:tabs>
+        <w:ind w:left="2880" w:hanging="360"/>
+      </w:pPr>
+      <w:rPr>
+        <w:rFonts w:ascii="Wingdings" w:hAnsi="Wingdings" w:hint="default"/>
+        <w:sz w:val="20"/>
+      </w:rPr>
+    </w:lvl>
+    <w:lvl w:ilvl="4" w:tentative="1">
+      <w:start w:val="1"/>
+      <w:numFmt w:val="bullet"/>
+      <w:lvlText w:val=""/>
+      <w:lvlJc w:val="left"/>
+      <w:pPr>
+        <w:tabs>
+          <w:tab w:val="num" w:pos="3600"/>
+        </w:tabs>
+        <w:ind w:left="3600" w:hanging="360"/>
+      </w:pPr>
+      <w:rPr>
+        <w:rFonts w:ascii="Wingdings" w:hAnsi="Wingdings" w:hint="default"/>
+        <w:sz w:val="20"/>
+      </w:rPr>
+    </w:lvl>
+    <w:lvl w:ilvl="5" w:tentative="1">
+      <w:start w:val="1"/>
+      <w:numFmt w:val="bullet"/>
+      <w:lvlText w:val=""/>
+      <w:lvlJc w:val="left"/>
+      <w:pPr>
+        <w:tabs>
+          <w:tab w:val="num" w:pos="4320"/>
+        </w:tabs>
+        <w:ind w:left="4320" w:hanging="360"/>
+      </w:pPr>
+      <w:rPr>
+        <w:rFonts w:ascii="Wingdings" w:hAnsi="Wingdings" w:hint="default"/>
+        <w:sz w:val="20"/>
+      </w:rPr>
+    </w:lvl>
+    <w:lvl w:ilvl="6" w:tentative="1">
+      <w:start w:val="1"/>
+      <w:numFmt w:val="bullet"/>
+      <w:lvlText w:val=""/>
+      <w:lvlJc w:val="left"/>
+      <w:pPr>
+        <w:tabs>
+          <w:tab w:val="num" w:pos="5040"/>
+        </w:tabs>
+        <w:ind w:left="5040" w:hanging="360"/>
+      </w:pPr>
+      <w:rPr>
+        <w:rFonts w:ascii="Wingdings" w:hAnsi="Wingdings" w:hint="default"/>
+        <w:sz w:val="20"/>
+      </w:rPr>
+    </w:lvl>
+    <w:lvl w:ilvl="7" w:tentative="1">
+      <w:start w:val="1"/>
+      <w:numFmt w:val="bullet"/>
+      <w:lvlText w:val=""/>
+      <w:lvlJc w:val="left"/>
+      <w:pPr>
+        <w:tabs>
+          <w:tab w:val="num" w:pos="5760"/>
+        </w:tabs>
+        <w:ind w:left="5760" w:hanging="360"/>
+      </w:pPr>
+      <w:rPr>
+        <w:rFonts w:ascii="Wingdings" w:hAnsi="Wingdings" w:hint="default"/>
+        <w:sz w:val="20"/>
+      </w:rPr>
+    </w:lvl>
+    <w:lvl w:ilvl="8" w:tentative="1">
+      <w:start w:val="1"/>
+      <w:numFmt w:val="bullet"/>
+      <w:lvlText w:val=""/>
+      <w:lvlJc w:val="left"/>
+      <w:pPr>
+        <w:tabs>
+          <w:tab w:val="num" w:pos="6480"/>
+        </w:tabs>
+        <w:ind w:left="6480" w:hanging="360"/>
+      </w:pPr>
+      <w:rPr>
+        <w:rFonts w:ascii="Wingdings" w:hAnsi="Wingdings" w:hint="default"/>
+        <w:sz w:val="20"/>
+      </w:rPr>
+    </w:lvl>
+  </w:abstractNum>
+  <w:num w:numId="1">
+    <w:abstractNumId w:val="0"/>
+  </w:num>
+</w:numbering>
 </file>
 
 <file path=word/styles.xml><?xml version="1.0" encoding="utf-8"?>

</xml_diff>